<commit_message>
Update DEV SKY Migration V1 20190305.docx
</commit_message>
<xml_diff>
--- a/documentacion/DEV SKY Migration V1 20190305.docx
+++ b/documentacion/DEV SKY Migration V1 20190305.docx
@@ -1286,6 +1286,8 @@
               <w:lang w:eastAsia="ja-JP"/>
             </w:rPr>
           </w:pPr>
+          <w:bookmarkStart w:id="0" w:name="_GoBack"/>
+          <w:bookmarkEnd w:id="0"/>
         </w:p>
         <w:p>
           <w:pPr>
@@ -1318,7 +1320,7 @@
             </w:rPr>
             <w:fldChar w:fldCharType="separate"/>
           </w:r>
-          <w:hyperlink w:anchor="_Toc3476136" w:history="1">
+          <w:hyperlink w:anchor="_Toc3478116" w:history="1">
             <w:r>
               <w:rPr>
                 <w:rStyle w:val="Hipervnculo"/>
@@ -1360,7 +1362,7 @@
                 <w:noProof/>
                 <w:webHidden/>
               </w:rPr>
-              <w:instrText xml:space="preserve"> PAGEREF _Toc3476136 \h </w:instrText>
+              <w:instrText xml:space="preserve"> PAGEREF _Toc3478116 \h </w:instrText>
             </w:r>
             <w:r>
               <w:rPr>
@@ -1404,7 +1406,7 @@
               <w:lang w:eastAsia="es-MX"/>
             </w:rPr>
           </w:pPr>
-          <w:hyperlink w:anchor="_Toc3476137" w:history="1">
+          <w:hyperlink w:anchor="_Toc3478117" w:history="1">
             <w:r>
               <w:rPr>
                 <w:rStyle w:val="Hipervnculo"/>
@@ -1448,7 +1450,7 @@
                 <w:noProof/>
                 <w:webHidden/>
               </w:rPr>
-              <w:instrText xml:space="preserve"> PAGEREF _Toc3476137 \h </w:instrText>
+              <w:instrText xml:space="preserve"> PAGEREF _Toc3478117 \h </w:instrText>
             </w:r>
             <w:r>
               <w:rPr>
@@ -1492,7 +1494,7 @@
               <w:lang w:eastAsia="es-MX"/>
             </w:rPr>
           </w:pPr>
-          <w:hyperlink w:anchor="_Toc3476138" w:history="1">
+          <w:hyperlink w:anchor="_Toc3478118" w:history="1">
             <w:r>
               <w:rPr>
                 <w:rStyle w:val="Hipervnculo"/>
@@ -1536,7 +1538,7 @@
                 <w:noProof/>
                 <w:webHidden/>
               </w:rPr>
-              <w:instrText xml:space="preserve"> PAGEREF _Toc3476138 \h </w:instrText>
+              <w:instrText xml:space="preserve"> PAGEREF _Toc3478118 \h </w:instrText>
             </w:r>
             <w:r>
               <w:rPr>
@@ -1580,7 +1582,7 @@
               <w:lang w:eastAsia="es-MX"/>
             </w:rPr>
           </w:pPr>
-          <w:hyperlink w:anchor="_Toc3476139" w:history="1">
+          <w:hyperlink w:anchor="_Toc3478119" w:history="1">
             <w:r>
               <w:rPr>
                 <w:rStyle w:val="Hipervnculo"/>
@@ -1630,7 +1632,7 @@
                 <w:noProof/>
                 <w:webHidden/>
               </w:rPr>
-              <w:instrText xml:space="preserve"> PAGEREF _Toc3476139 \h </w:instrText>
+              <w:instrText xml:space="preserve"> PAGEREF _Toc3478119 \h </w:instrText>
             </w:r>
             <w:r>
               <w:rPr>
@@ -1674,7 +1676,7 @@
               <w:lang w:eastAsia="es-MX"/>
             </w:rPr>
           </w:pPr>
-          <w:hyperlink w:anchor="_Toc3476140" w:history="1">
+          <w:hyperlink w:anchor="_Toc3478120" w:history="1">
             <w:r>
               <w:rPr>
                 <w:rStyle w:val="Hipervnculo"/>
@@ -1722,7 +1724,7 @@
                 <w:noProof/>
                 <w:webHidden/>
               </w:rPr>
-              <w:instrText xml:space="preserve"> PAGEREF _Toc3476140 \h </w:instrText>
+              <w:instrText xml:space="preserve"> PAGEREF _Toc3478120 \h </w:instrText>
             </w:r>
             <w:r>
               <w:rPr>
@@ -1766,7 +1768,7 @@
               <w:lang w:eastAsia="es-MX"/>
             </w:rPr>
           </w:pPr>
-          <w:hyperlink w:anchor="_Toc3476141" w:history="1">
+          <w:hyperlink w:anchor="_Toc3478121" w:history="1">
             <w:r>
               <w:rPr>
                 <w:rStyle w:val="Hipervnculo"/>
@@ -1814,7 +1816,7 @@
                 <w:noProof/>
                 <w:webHidden/>
               </w:rPr>
-              <w:instrText xml:space="preserve"> PAGEREF _Toc3476141 \h </w:instrText>
+              <w:instrText xml:space="preserve"> PAGEREF _Toc3478121 \h </w:instrText>
             </w:r>
             <w:r>
               <w:rPr>
@@ -1858,7 +1860,7 @@
               <w:lang w:eastAsia="es-MX"/>
             </w:rPr>
           </w:pPr>
-          <w:hyperlink w:anchor="_Toc3476142" w:history="1">
+          <w:hyperlink w:anchor="_Toc3478122" w:history="1">
             <w:r>
               <w:rPr>
                 <w:rStyle w:val="Hipervnculo"/>
@@ -1902,7 +1904,7 @@
                 <w:noProof/>
                 <w:webHidden/>
               </w:rPr>
-              <w:instrText xml:space="preserve"> PAGEREF _Toc3476142 \h </w:instrText>
+              <w:instrText xml:space="preserve"> PAGEREF _Toc3478122 \h </w:instrText>
             </w:r>
             <w:r>
               <w:rPr>
@@ -1946,7 +1948,7 @@
               <w:lang w:eastAsia="es-MX"/>
             </w:rPr>
           </w:pPr>
-          <w:hyperlink w:anchor="_Toc3476143" w:history="1">
+          <w:hyperlink w:anchor="_Toc3478123" w:history="1">
             <w:r>
               <w:rPr>
                 <w:rStyle w:val="Hipervnculo"/>
@@ -1994,7 +1996,7 @@
                 <w:noProof/>
                 <w:webHidden/>
               </w:rPr>
-              <w:instrText xml:space="preserve"> PAGEREF _Toc3476143 \h </w:instrText>
+              <w:instrText xml:space="preserve"> PAGEREF _Toc3478123 \h </w:instrText>
             </w:r>
             <w:r>
               <w:rPr>
@@ -2038,7 +2040,7 @@
               <w:lang w:eastAsia="es-MX"/>
             </w:rPr>
           </w:pPr>
-          <w:hyperlink w:anchor="_Toc3476144" w:history="1">
+          <w:hyperlink w:anchor="_Toc3478124" w:history="1">
             <w:r>
               <w:rPr>
                 <w:rStyle w:val="Hipervnculo"/>
@@ -2086,7 +2088,7 @@
                 <w:noProof/>
                 <w:webHidden/>
               </w:rPr>
-              <w:instrText xml:space="preserve"> PAGEREF _Toc3476144 \h </w:instrText>
+              <w:instrText xml:space="preserve"> PAGEREF _Toc3478124 \h </w:instrText>
             </w:r>
             <w:r>
               <w:rPr>
@@ -2130,7 +2132,7 @@
               <w:lang w:eastAsia="es-MX"/>
             </w:rPr>
           </w:pPr>
-          <w:hyperlink w:anchor="_Toc3476145" w:history="1">
+          <w:hyperlink w:anchor="_Toc3478125" w:history="1">
             <w:r>
               <w:rPr>
                 <w:rStyle w:val="Hipervnculo"/>
@@ -2172,7 +2174,7 @@
                 <w:noProof/>
                 <w:webHidden/>
               </w:rPr>
-              <w:instrText xml:space="preserve"> PAGEREF _Toc3476145 \h </w:instrText>
+              <w:instrText xml:space="preserve"> PAGEREF _Toc3478125 \h </w:instrText>
             </w:r>
             <w:r>
               <w:rPr>
@@ -2216,7 +2218,7 @@
               <w:lang w:eastAsia="es-MX"/>
             </w:rPr>
           </w:pPr>
-          <w:hyperlink w:anchor="_Toc3476146" w:history="1">
+          <w:hyperlink w:anchor="_Toc3478126" w:history="1">
             <w:r>
               <w:rPr>
                 <w:rStyle w:val="Hipervnculo"/>
@@ -2264,7 +2266,7 @@
                 <w:noProof/>
                 <w:webHidden/>
               </w:rPr>
-              <w:instrText xml:space="preserve"> PAGEREF _Toc3476146 \h </w:instrText>
+              <w:instrText xml:space="preserve"> PAGEREF _Toc3478126 \h </w:instrText>
             </w:r>
             <w:r>
               <w:rPr>
@@ -2308,7 +2310,7 @@
               <w:lang w:eastAsia="es-MX"/>
             </w:rPr>
           </w:pPr>
-          <w:hyperlink w:anchor="_Toc3476147" w:history="1">
+          <w:hyperlink w:anchor="_Toc3478127" w:history="1">
             <w:r>
               <w:rPr>
                 <w:rStyle w:val="Hipervnculo"/>
@@ -2356,7 +2358,7 @@
                 <w:noProof/>
                 <w:webHidden/>
               </w:rPr>
-              <w:instrText xml:space="preserve"> PAGEREF _Toc3476147 \h </w:instrText>
+              <w:instrText xml:space="preserve"> PAGEREF _Toc3478127 \h </w:instrText>
             </w:r>
             <w:r>
               <w:rPr>
@@ -2400,7 +2402,7 @@
               <w:lang w:eastAsia="es-MX"/>
             </w:rPr>
           </w:pPr>
-          <w:hyperlink w:anchor="_Toc3476148" w:history="1">
+          <w:hyperlink w:anchor="_Toc3478128" w:history="1">
             <w:r>
               <w:rPr>
                 <w:rStyle w:val="Hipervnculo"/>
@@ -2442,7 +2444,7 @@
                 <w:noProof/>
                 <w:webHidden/>
               </w:rPr>
-              <w:instrText xml:space="preserve"> PAGEREF _Toc3476148 \h </w:instrText>
+              <w:instrText xml:space="preserve"> PAGEREF _Toc3478128 \h </w:instrText>
             </w:r>
             <w:r>
               <w:rPr>
@@ -2503,13 +2505,13 @@
       <w:pPr>
         <w:pStyle w:val="Ttulo1"/>
       </w:pPr>
-      <w:bookmarkStart w:id="0" w:name="_Toc511720354"/>
-      <w:bookmarkStart w:id="1" w:name="_Toc3476136"/>
+      <w:bookmarkStart w:id="1" w:name="_Toc511720354"/>
+      <w:bookmarkStart w:id="2" w:name="_Toc3478116"/>
       <w:r>
         <w:t>PROPÓSITO DEL DOCUMENTO</w:t>
       </w:r>
-      <w:bookmarkEnd w:id="0"/>
       <w:bookmarkEnd w:id="1"/>
+      <w:bookmarkEnd w:id="2"/>
     </w:p>
     <w:p/>
     <w:p>
@@ -2599,14 +2601,14 @@
           <w:rFonts w:eastAsia="Times New Roman"/>
         </w:rPr>
       </w:pPr>
-      <w:bookmarkStart w:id="2" w:name="_Toc3476137"/>
+      <w:bookmarkStart w:id="3" w:name="_Toc3478117"/>
       <w:r>
         <w:rPr>
           <w:rFonts w:eastAsia="Times New Roman"/>
         </w:rPr>
         <w:t>PROCESO GENERAL</w:t>
       </w:r>
-      <w:bookmarkEnd w:id="2"/>
+      <w:bookmarkEnd w:id="3"/>
     </w:p>
     <w:p/>
     <w:p>
@@ -2752,7 +2754,7 @@
           <w:rFonts w:eastAsia="Times New Roman"/>
         </w:rPr>
       </w:pPr>
-      <w:bookmarkStart w:id="3" w:name="_Toc3476138"/>
+      <w:bookmarkStart w:id="4" w:name="_Toc3478118"/>
       <w:r>
         <w:rPr>
           <w:rFonts w:eastAsia="Times New Roman"/>
@@ -2760,7 +2762,7 @@
         <w:lastRenderedPageBreak/>
         <w:t>CONFIGURACIÓN</w:t>
       </w:r>
-      <w:bookmarkEnd w:id="3"/>
+      <w:bookmarkEnd w:id="4"/>
     </w:p>
     <w:p>
       <w:pPr>
@@ -2769,14 +2771,14 @@
           <w:rFonts w:eastAsia="Times New Roman"/>
         </w:rPr>
       </w:pPr>
-      <w:bookmarkStart w:id="4" w:name="_Toc3476139"/>
+      <w:bookmarkStart w:id="5" w:name="_Toc3478119"/>
       <w:r>
         <w:rPr>
           <w:rFonts w:eastAsia="Times New Roman"/>
         </w:rPr>
         <w:t>ARCHIVO FUENTE A MIGRAR</w:t>
       </w:r>
-      <w:bookmarkEnd w:id="4"/>
+      <w:bookmarkEnd w:id="5"/>
     </w:p>
     <w:p/>
     <w:p>
@@ -2860,11 +2862,11 @@
       <w:pPr>
         <w:pStyle w:val="Ttulo2"/>
       </w:pPr>
-      <w:bookmarkStart w:id="5" w:name="_Toc3476140"/>
+      <w:bookmarkStart w:id="6" w:name="_Toc3478120"/>
       <w:r>
         <w:t>SELECCIÓN DE ENTORNO</w:t>
       </w:r>
-      <w:bookmarkEnd w:id="5"/>
+      <w:bookmarkEnd w:id="6"/>
       <w:r>
         <w:t xml:space="preserve"> </w:t>
       </w:r>
@@ -2963,11 +2965,11 @@
       <w:pPr>
         <w:pStyle w:val="Ttulo2"/>
       </w:pPr>
-      <w:bookmarkStart w:id="6" w:name="_Toc3476141"/>
+      <w:bookmarkStart w:id="7" w:name="_Toc3478121"/>
       <w:r>
         <w:t>RECURSO DEFAULT</w:t>
       </w:r>
-      <w:bookmarkEnd w:id="6"/>
+      <w:bookmarkEnd w:id="7"/>
     </w:p>
     <w:p>
       <w:r>
@@ -3066,20 +3068,20 @@
           <w:rFonts w:eastAsia="Times New Roman"/>
         </w:rPr>
       </w:pPr>
-      <w:bookmarkStart w:id="7" w:name="_Toc3476142"/>
+      <w:bookmarkStart w:id="8" w:name="_Toc3478122"/>
       <w:r>
         <w:rPr>
           <w:rFonts w:eastAsia="Times New Roman"/>
         </w:rPr>
         <w:t>Mapeo de Columnas</w:t>
       </w:r>
-      <w:bookmarkEnd w:id="7"/>
+      <w:bookmarkEnd w:id="8"/>
     </w:p>
     <w:p>
       <w:pPr>
         <w:pStyle w:val="Ttulo2"/>
       </w:pPr>
-      <w:bookmarkStart w:id="8" w:name="_Toc3476143"/>
+      <w:bookmarkStart w:id="9" w:name="_Toc3478123"/>
       <w:proofErr w:type="spellStart"/>
       <w:r>
         <w:t>Layout</w:t>
@@ -3088,7 +3090,7 @@
       <w:r>
         <w:t xml:space="preserve"> Entrada</w:t>
       </w:r>
-      <w:bookmarkEnd w:id="8"/>
+      <w:bookmarkEnd w:id="9"/>
     </w:p>
     <w:p>
       <w:pPr>
@@ -3118,7 +3120,7 @@
           <v:shape id="_x0000_i1025" type="#_x0000_t75" style="width:76.15pt;height:48.45pt" o:ole="">
             <v:imagedata r:id="rId20" o:title=""/>
           </v:shape>
-          <o:OLEObject Type="Embed" ProgID="Excel.Sheet.12" ShapeID="_x0000_i1025" DrawAspect="Icon" ObjectID="_1614089222" r:id="rId21"/>
+          <o:OLEObject Type="Embed" ProgID="Excel.Sheet.12" ShapeID="_x0000_i1025" DrawAspect="Icon" ObjectID="_1614090875" r:id="rId21"/>
         </w:object>
       </w:r>
     </w:p>
@@ -3126,7 +3128,7 @@
       <w:pPr>
         <w:pStyle w:val="Ttulo2"/>
       </w:pPr>
-      <w:bookmarkStart w:id="9" w:name="_Toc3476144"/>
+      <w:bookmarkStart w:id="10" w:name="_Toc3478124"/>
       <w:proofErr w:type="spellStart"/>
       <w:r>
         <w:t>Layout</w:t>
@@ -3135,7 +3137,7 @@
       <w:r>
         <w:t xml:space="preserve"> Salida</w:t>
       </w:r>
-      <w:bookmarkEnd w:id="9"/>
+      <w:bookmarkEnd w:id="10"/>
     </w:p>
     <w:p>
       <w:pPr>
@@ -3146,7 +3148,7 @@
           <v:shape id="_x0000_i1026" type="#_x0000_t75" style="width:76.15pt;height:48.45pt" o:ole="">
             <v:imagedata r:id="rId22" o:title=""/>
           </v:shape>
-          <o:OLEObject Type="Embed" ProgID="Excel.Sheet.12" ShapeID="_x0000_i1026" DrawAspect="Icon" ObjectID="_1614089223" r:id="rId23"/>
+          <o:OLEObject Type="Embed" ProgID="Excel.Sheet.12" ShapeID="_x0000_i1026" DrawAspect="Icon" ObjectID="_1614090876" r:id="rId23"/>
         </w:object>
       </w:r>
     </w:p>
@@ -3154,22 +3156,22 @@
       <w:pPr>
         <w:pStyle w:val="Ttulo1"/>
       </w:pPr>
-      <w:bookmarkStart w:id="10" w:name="_Toc3476145"/>
+      <w:bookmarkStart w:id="11" w:name="_Toc3478125"/>
       <w:r>
         <w:t>Notas</w:t>
       </w:r>
-      <w:bookmarkEnd w:id="10"/>
+      <w:bookmarkEnd w:id="11"/>
     </w:p>
     <w:p>
       <w:pPr>
         <w:pStyle w:val="Ttulo2"/>
       </w:pPr>
-      <w:bookmarkStart w:id="11" w:name="_Toc3476146"/>
+      <w:bookmarkStart w:id="12" w:name="_Toc3478126"/>
       <w:proofErr w:type="spellStart"/>
       <w:r>
         <w:t>XA_red</w:t>
       </w:r>
-      <w:bookmarkEnd w:id="11"/>
+      <w:bookmarkEnd w:id="12"/>
       <w:proofErr w:type="spellEnd"/>
     </w:p>
     <w:p>
@@ -3444,11 +3446,11 @@
       <w:pPr>
         <w:pStyle w:val="Ttulo2"/>
       </w:pPr>
-      <w:bookmarkStart w:id="12" w:name="_Toc3476147"/>
+      <w:bookmarkStart w:id="13" w:name="_Toc3478127"/>
       <w:r>
         <w:t>Desconexión de Internet</w:t>
       </w:r>
-      <w:bookmarkEnd w:id="12"/>
+      <w:bookmarkEnd w:id="13"/>
     </w:p>
     <w:p>
       <w:r>
@@ -3512,13 +3514,11 @@
       <w:pPr>
         <w:pStyle w:val="Ttulo1"/>
       </w:pPr>
-      <w:bookmarkStart w:id="13" w:name="_Toc3476148"/>
-      <w:bookmarkStart w:id="14" w:name="_GoBack"/>
-      <w:bookmarkEnd w:id="14"/>
+      <w:bookmarkStart w:id="14" w:name="_Toc3478128"/>
       <w:r>
         <w:t>Código fuente</w:t>
       </w:r>
-      <w:bookmarkEnd w:id="13"/>
+      <w:bookmarkEnd w:id="14"/>
       <w:r>
         <w:t xml:space="preserve"> </w:t>
       </w:r>
@@ -3548,156 +3548,14 @@
           <w:numId w:val="34"/>
         </w:numPr>
       </w:pPr>
-    </w:p>
-    <w:p/>
-    <w:p>
-      <w:pPr>
-        <w:spacing w:line="291" w:lineRule="auto"/>
-        <w:ind w:right="180"/>
-        <w:jc w:val="both"/>
-        <w:rPr>
-          <w:rFonts w:eastAsia="Times New Roman" w:cs="Arial"/>
-        </w:rPr>
-      </w:pPr>
-    </w:p>
-    <w:p>
-      <w:pPr>
-        <w:spacing w:line="291" w:lineRule="auto"/>
-        <w:ind w:right="280"/>
-        <w:jc w:val="both"/>
-        <w:rPr>
-          <w:rFonts w:eastAsia="Times New Roman" w:cs="Arial"/>
-        </w:rPr>
-      </w:pPr>
-    </w:p>
-    <w:p>
-      <w:pPr>
-        <w:spacing w:line="291" w:lineRule="auto"/>
-        <w:ind w:right="280"/>
-        <w:jc w:val="both"/>
-        <w:rPr>
-          <w:rFonts w:eastAsia="Times New Roman" w:cs="Arial"/>
-        </w:rPr>
-      </w:pPr>
-    </w:p>
-    <w:p>
-      <w:pPr>
-        <w:spacing w:line="291" w:lineRule="auto"/>
-        <w:ind w:right="280"/>
-        <w:jc w:val="both"/>
-        <w:rPr>
-          <w:rFonts w:eastAsia="Times New Roman" w:cs="Arial"/>
-        </w:rPr>
-      </w:pPr>
-    </w:p>
-    <w:p>
-      <w:pPr>
-        <w:spacing w:line="291" w:lineRule="auto"/>
-        <w:ind w:right="280"/>
-        <w:jc w:val="both"/>
-        <w:rPr>
-          <w:rFonts w:eastAsia="Times New Roman" w:cs="Arial"/>
-        </w:rPr>
-      </w:pPr>
-    </w:p>
-    <w:p>
-      <w:pPr>
-        <w:spacing w:line="291" w:lineRule="auto"/>
-        <w:ind w:right="280"/>
-        <w:jc w:val="both"/>
-        <w:rPr>
-          <w:rFonts w:eastAsia="Times New Roman" w:cs="Arial"/>
-        </w:rPr>
-      </w:pPr>
-    </w:p>
-    <w:p>
-      <w:pPr>
-        <w:spacing w:line="291" w:lineRule="auto"/>
-        <w:ind w:right="280"/>
-        <w:jc w:val="both"/>
-        <w:rPr>
-          <w:rFonts w:eastAsia="Times New Roman" w:cs="Arial"/>
-        </w:rPr>
-      </w:pPr>
-    </w:p>
-    <w:p>
-      <w:pPr>
-        <w:spacing w:line="291" w:lineRule="auto"/>
-        <w:ind w:right="280"/>
-        <w:jc w:val="both"/>
-        <w:rPr>
-          <w:rFonts w:eastAsia="Times New Roman" w:cs="Arial"/>
-        </w:rPr>
-      </w:pPr>
-    </w:p>
-    <w:p>
-      <w:pPr>
-        <w:spacing w:line="291" w:lineRule="auto"/>
-        <w:ind w:right="280"/>
-        <w:jc w:val="both"/>
-        <w:rPr>
-          <w:rFonts w:eastAsia="Times New Roman" w:cs="Arial"/>
-        </w:rPr>
-      </w:pPr>
-      <w:r>
-        <w:rPr>
-          <w:noProof/>
-          <w:lang w:eastAsia="es-MX"/>
-        </w:rPr>
-        <w:lastRenderedPageBreak/>
-        <w:drawing>
-          <wp:inline distT="0" distB="0" distL="0" distR="0" wp14:anchorId="65A65350" wp14:editId="0A4C273B">
-            <wp:extent cx="5937739" cy="3053862"/>
-            <wp:effectExtent l="0" t="0" r="6350" b="0"/>
-            <wp:docPr id="7" name="Imagen 7"/>
-            <wp:cNvGraphicFramePr>
-              <a:graphicFrameLocks xmlns:a="http://schemas.openxmlformats.org/drawingml/2006/main" noChangeAspect="1"/>
-            </wp:cNvGraphicFramePr>
-            <a:graphic xmlns:a="http://schemas.openxmlformats.org/drawingml/2006/main">
-              <a:graphicData uri="http://schemas.openxmlformats.org/drawingml/2006/picture">
-                <pic:pic xmlns:pic="http://schemas.openxmlformats.org/drawingml/2006/picture">
-                  <pic:nvPicPr>
-                    <pic:cNvPr id="0" name=""/>
-                    <pic:cNvPicPr/>
-                  </pic:nvPicPr>
-                  <pic:blipFill rotWithShape="1">
-                    <a:blip r:embed="rId28"/>
-                    <a:srcRect t="5088" b="3479"/>
-                    <a:stretch/>
-                  </pic:blipFill>
-                  <pic:spPr bwMode="auto">
-                    <a:xfrm>
-                      <a:off x="0" y="0"/>
-                      <a:ext cx="5943600" cy="3056876"/>
-                    </a:xfrm>
-                    <a:prstGeom prst="rect">
-                      <a:avLst/>
-                    </a:prstGeom>
-                    <a:ln>
-                      <a:noFill/>
-                    </a:ln>
-                    <a:extLst>
-                      <a:ext uri="{53640926-AAD7-44D8-BBD7-CCE9431645EC}">
-                        <a14:shadowObscured xmlns:a14="http://schemas.microsoft.com/office/drawing/2010/main"/>
-                      </a:ext>
-                    </a:extLst>
-                  </pic:spPr>
-                </pic:pic>
-              </a:graphicData>
-            </a:graphic>
-          </wp:inline>
-        </w:drawing>
-      </w:r>
-    </w:p>
-    <w:p>
-      <w:pPr>
-        <w:spacing w:line="291" w:lineRule="auto"/>
-        <w:ind w:right="280"/>
-        <w:jc w:val="both"/>
-        <w:rPr>
-          <w:rFonts w:eastAsia="Times New Roman" w:cs="Arial"/>
-        </w:rPr>
-      </w:pPr>
+      <w:hyperlink r:id="rId28" w:history="1">
+        <w:r>
+          <w:rPr>
+            <w:rStyle w:val="Hipervnculo"/>
+          </w:rPr>
+          <w:t>https://inmotion.assembla.com/spaces/implementaci-n-ofsc-sky/documents?folder=150514931</w:t>
+        </w:r>
+      </w:hyperlink>
     </w:p>
     <w:p>
       <w:pPr>
@@ -12363,7 +12221,7 @@
 </file>
 
 <file path=customXml/itemProps2.xml><?xml version="1.0" encoding="utf-8"?>
-<ds:datastoreItem xmlns:ds="http://schemas.openxmlformats.org/officeDocument/2006/customXml" ds:itemID="{792CB338-C3D3-4E4C-8C4E-8679AD5569D4}">
+<ds:datastoreItem xmlns:ds="http://schemas.openxmlformats.org/officeDocument/2006/customXml" ds:itemID="{3C0DBD29-D327-4F74-93E0-51298756DA3C}">
   <ds:schemaRefs>
     <ds:schemaRef ds:uri="http://schemas.openxmlformats.org/officeDocument/2006/bibliography"/>
   </ds:schemaRefs>

</xml_diff>